<commit_message>
docs: atualização do Documento de Arquitetura.
</commit_message>
<xml_diff>
--- a/AnaliseProjeto/Documento de Arquitetura.docx
+++ b/AnaliseProjeto/Documento de Arquitetura.docx
@@ -1166,7 +1166,25 @@
             <w:szCs w:val="24"/>
             <w:lang w:val="pt-BR"/>
           </w:rPr>
-          <w:t xml:space="preserve">Visão de Dados </w:t>
+          <w:t>Visão de Dado</w:t>
+        </w:r>
+        <w:r>
+          <w:rPr>
+            <w:rStyle w:val="Hyperlink"/>
+            <w:sz w:val="24"/>
+            <w:szCs w:val="24"/>
+            <w:lang w:val="pt-BR"/>
+          </w:rPr>
+          <w:t>s</w:t>
+        </w:r>
+        <w:r>
+          <w:rPr>
+            <w:rStyle w:val="Hyperlink"/>
+            <w:sz w:val="24"/>
+            <w:szCs w:val="24"/>
+            <w:lang w:val="pt-BR"/>
+          </w:rPr>
+          <w:t xml:space="preserve"> </w:t>
         </w:r>
         <w:r>
           <w:rPr>
@@ -2422,19 +2440,7 @@
         <w:rPr>
           <w:lang w:val="pt-BR"/>
         </w:rPr>
-        <w:t>Figura 1</w:t>
-      </w:r>
-      <w:r>
-        <w:rPr>
-          <w:lang w:val="pt-BR"/>
-        </w:rPr>
-        <w:t>:</w:t>
-      </w:r>
-      <w:r>
-        <w:rPr>
-          <w:lang w:val="pt-BR"/>
-        </w:rPr>
-        <w:t xml:space="preserve"> Diagrama de Casos de Uso</w:t>
+        <w:t>Figura 1: Diagrama de Casos de Uso</w:t>
       </w:r>
     </w:p>
     <w:p>
@@ -2493,18 +2499,6 @@
     </w:p>
     <w:p>
       <w:pPr>
-        <w:pStyle w:val="Corpodetexto"/>
-        <w:ind w:left="-993" w:firstLine="700"/>
-        <w:jc w:val="right"/>
-        <w:rPr>
-          <w:sz w:val="24"/>
-          <w:szCs w:val="24"/>
-          <w:lang w:val="pt-BR"/>
-        </w:rPr>
-      </w:pPr>
-    </w:p>
-    <w:p>
-      <w:pPr>
         <w:tabs>
           <w:tab w:val="left" w:pos="8241"/>
         </w:tabs>
@@ -2908,7 +2902,6 @@
           <w:lang w:val="pt-BR"/>
         </w:rPr>
       </w:pPr>
-      <w:proofErr w:type="spellStart"/>
       <w:r>
         <w:rPr>
           <w:iCs/>
@@ -2916,43 +2909,9 @@
           <w:szCs w:val="24"/>
           <w:lang w:val="pt-BR"/>
         </w:rPr>
-        <w:t>Utils</w:t>
-      </w:r>
-      <w:proofErr w:type="spellEnd"/>
-      <w:r>
-        <w:rPr>
-          <w:iCs/>
-          <w:sz w:val="24"/>
-          <w:szCs w:val="24"/>
-          <w:lang w:val="pt-BR"/>
-        </w:rPr>
-        <w:t xml:space="preserve">: Neste pacote está os utilitários, constantes globais e validações de entrada de dados. </w:t>
-      </w:r>
-      <w:r>
-        <w:rPr>
-          <w:iCs/>
-          <w:sz w:val="24"/>
-          <w:szCs w:val="24"/>
-          <w:lang w:val="pt-BR"/>
-        </w:rPr>
-        <w:t xml:space="preserve"> </w:t>
+        <w:t xml:space="preserve">Utils: Neste pacote está os utilitários, constantes globais e validações de entrada de dados. </w:t>
       </w:r>
       <w:bookmarkStart w:id="30" w:name="_Toc321036894"/>
-    </w:p>
-    <w:p>
-      <w:pPr>
-        <w:pStyle w:val="Corpodetexto"/>
-        <w:numPr>
-          <w:ilvl w:val="0"/>
-          <w:numId w:val="7"/>
-        </w:numPr>
-        <w:jc w:val="both"/>
-        <w:rPr>
-          <w:sz w:val="24"/>
-          <w:szCs w:val="24"/>
-          <w:lang w:val="pt-BR"/>
-        </w:rPr>
-      </w:pPr>
     </w:p>
     <w:p>
       <w:pPr>
@@ -2993,14 +2952,7 @@
           <w:sz w:val="24"/>
           <w:szCs w:val="24"/>
         </w:rPr>
-        <w:t>A</w:t>
-      </w:r>
-      <w:r>
-        <w:rPr>
-          <w:sz w:val="24"/>
-          <w:szCs w:val="24"/>
-        </w:rPr>
-        <w:t xml:space="preserve"> base de dados utilizada encontra-se no Supabase (BaaS) e a utilização do banco postreSql desse back-end é feita através dos seguintes objetos:</w:t>
+        <w:t>A base de dados utilizada encontra-se no Supabase (BaaS) e a utilização do banco postreSql desse back-end é feita através dos seguintes objetos:</w:t>
       </w:r>
     </w:p>
     <w:p>
@@ -3049,63 +3001,7 @@
           <w:sz w:val="24"/>
           <w:szCs w:val="24"/>
         </w:rPr>
-        <w:t>polibras_pedc</w:t>
-      </w:r>
-      <w:r>
-        <w:rPr>
-          <w:sz w:val="24"/>
-          <w:szCs w:val="24"/>
-        </w:rPr>
-        <w:t>orp</w:t>
-      </w:r>
-      <w:r>
-        <w:rPr>
-          <w:sz w:val="24"/>
-          <w:szCs w:val="24"/>
-        </w:rPr>
-        <w:t>:</w:t>
-      </w:r>
-      <w:r>
-        <w:rPr>
-          <w:sz w:val="24"/>
-          <w:szCs w:val="24"/>
-        </w:rPr>
-        <w:t xml:space="preserve"> </w:t>
-      </w:r>
-      <w:r>
-        <w:rPr>
-          <w:sz w:val="24"/>
-          <w:szCs w:val="24"/>
-        </w:rPr>
-        <w:t xml:space="preserve">Nesta tabela é feito </w:t>
-      </w:r>
-      <w:r>
-        <w:rPr>
-          <w:sz w:val="24"/>
-          <w:szCs w:val="24"/>
-        </w:rPr>
-        <w:t xml:space="preserve">o </w:t>
-      </w:r>
-      <w:r>
-        <w:rPr>
-          <w:sz w:val="24"/>
-          <w:szCs w:val="24"/>
-        </w:rPr>
-        <w:t xml:space="preserve">inserte do </w:t>
-      </w:r>
-      <w:r>
-        <w:rPr>
-          <w:sz w:val="24"/>
-          <w:szCs w:val="24"/>
-        </w:rPr>
-        <w:t>corpo</w:t>
-      </w:r>
-      <w:r>
-        <w:rPr>
-          <w:sz w:val="24"/>
-          <w:szCs w:val="24"/>
-        </w:rPr>
-        <w:t xml:space="preserve"> do pedido.</w:t>
+        <w:t>polibras_pedcorp: Nesta tabela é feito o inserte do corpo do pedido.</w:t>
       </w:r>
     </w:p>
     <w:p>
@@ -3133,14 +3029,7 @@
           <w:sz w:val="24"/>
           <w:szCs w:val="24"/>
         </w:rPr>
-        <w:t>:</w:t>
-      </w:r>
-      <w:r>
-        <w:rPr>
-          <w:sz w:val="24"/>
-          <w:szCs w:val="24"/>
-        </w:rPr>
-        <w:t xml:space="preserve"> Esta view é utilizada para obter todos os clientes do usuário logado, onde, possui a regra de negócio. </w:t>
+        <w:t xml:space="preserve">: Esta view é utilizada para obter todos os clientes do usuário logado, onde, possui a regra de negócio. </w:t>
       </w:r>
     </w:p>
     <w:p>
@@ -3168,35 +3057,7 @@
           <w:sz w:val="24"/>
           <w:szCs w:val="24"/>
         </w:rPr>
-        <w:t>:</w:t>
-      </w:r>
-      <w:r>
-        <w:rPr>
-          <w:sz w:val="24"/>
-          <w:szCs w:val="24"/>
-        </w:rPr>
-        <w:t xml:space="preserve"> </w:t>
-      </w:r>
-      <w:r>
-        <w:rPr>
-          <w:sz w:val="24"/>
-          <w:szCs w:val="24"/>
-        </w:rPr>
-        <w:t xml:space="preserve">Esta view é utilizada para obter </w:t>
-      </w:r>
-      <w:r>
-        <w:rPr>
-          <w:sz w:val="24"/>
-          <w:szCs w:val="24"/>
-        </w:rPr>
-        <w:t>os preços de venda dos produtos</w:t>
-      </w:r>
-      <w:r>
-        <w:rPr>
-          <w:sz w:val="24"/>
-          <w:szCs w:val="24"/>
-        </w:rPr>
-        <w:t>, onde, possui a regra de negócio.</w:t>
+        <w:t>: Esta view é utilizada para obter os preços de venda dos produtos, onde, possui a regra de negócio.</w:t>
       </w:r>
     </w:p>
     <w:p>
@@ -3224,51 +3085,8 @@
           <w:sz w:val="24"/>
           <w:szCs w:val="24"/>
         </w:rPr>
-        <w:t>:</w:t>
-      </w:r>
-      <w:r>
-        <w:rPr>
-          <w:sz w:val="24"/>
-          <w:szCs w:val="24"/>
-        </w:rPr>
-        <w:t xml:space="preserve"> </w:t>
-      </w:r>
-      <w:r>
-        <w:rPr>
-          <w:sz w:val="24"/>
-          <w:szCs w:val="24"/>
-        </w:rPr>
-        <w:t xml:space="preserve">Esta view é utilizada para obter os </w:t>
-      </w:r>
-      <w:r>
-        <w:rPr>
-          <w:sz w:val="24"/>
-          <w:szCs w:val="24"/>
-        </w:rPr>
-        <w:t>produtos</w:t>
-      </w:r>
-      <w:r>
-        <w:rPr>
-          <w:sz w:val="24"/>
-          <w:szCs w:val="24"/>
-        </w:rPr>
-        <w:t>, onde, possui a regra de negócio</w:t>
-      </w:r>
-      <w:r>
-        <w:rPr>
-          <w:sz w:val="24"/>
-          <w:szCs w:val="24"/>
-        </w:rPr>
-        <w:t>.</w:t>
-      </w:r>
-    </w:p>
-    <w:p>
-      <w:pPr>
-        <w:pStyle w:val="Corpodetexto"/>
-        <w:rPr>
-          <w:lang w:val="pt-BR"/>
-        </w:rPr>
-      </w:pPr>
+        <w:t>: Esta view é utilizada para obter os produtos, onde, possui a regra de negócio.</w:t>
+      </w:r>
     </w:p>
     <w:p>
       <w:pPr>
@@ -3279,6 +3097,13 @@
           <w:szCs w:val="24"/>
         </w:rPr>
       </w:pPr>
+      <w:r>
+        <w:rPr>
+          <w:sz w:val="24"/>
+          <w:szCs w:val="24"/>
+        </w:rPr>
+        <w:t>Em resumo, o fluxo de operações segue do seguinte modo:</w:t>
+      </w:r>
     </w:p>
     <w:p>
       <w:pPr>
@@ -3289,6 +3114,80 @@
           <w:szCs w:val="24"/>
         </w:rPr>
       </w:pPr>
+      <w:r>
+        <w:rPr>
+          <w:sz w:val="24"/>
+          <w:szCs w:val="24"/>
+        </w:rPr>
+        <w:t xml:space="preserve">Inserção do cabeçalho do pedido &gt; </w:t>
+      </w:r>
+      <w:r>
+        <w:rPr>
+          <w:sz w:val="24"/>
+          <w:szCs w:val="24"/>
+        </w:rPr>
+        <w:t xml:space="preserve">Inserção do </w:t>
+      </w:r>
+      <w:r>
+        <w:rPr>
+          <w:sz w:val="24"/>
+          <w:szCs w:val="24"/>
+        </w:rPr>
+        <w:t xml:space="preserve">corpo </w:t>
+      </w:r>
+      <w:r>
+        <w:rPr>
+          <w:sz w:val="24"/>
+          <w:szCs w:val="24"/>
+        </w:rPr>
+        <w:t>do pedido</w:t>
+      </w:r>
+      <w:r>
+        <w:rPr>
+          <w:sz w:val="24"/>
+          <w:szCs w:val="24"/>
+        </w:rPr>
+        <w:t xml:space="preserve"> &gt; Atualização da coluna importado para ‘9’ onde acaba indicando ao PostgreSQL </w:t>
+      </w:r>
+      <w:r>
+        <w:rPr>
+          <w:sz w:val="24"/>
+          <w:szCs w:val="24"/>
+        </w:rPr>
+        <w:t xml:space="preserve">para </w:t>
+      </w:r>
+      <w:r>
+        <w:rPr>
+          <w:sz w:val="24"/>
+          <w:szCs w:val="24"/>
+        </w:rPr>
+        <w:t xml:space="preserve">levar as mudanças para o Oracle. </w:t>
+      </w:r>
+    </w:p>
+    <w:p>
+      <w:pPr>
+        <w:pStyle w:val="Corpodetexto"/>
+        <w:rPr>
+          <w:lang w:val="pt-BR"/>
+        </w:rPr>
+      </w:pPr>
+    </w:p>
+    <w:p>
+      <w:pPr>
+        <w:pStyle w:val="Corpodetexto"/>
+        <w:ind w:left="0"/>
+        <w:rPr>
+          <w:lang w:val="pt-BR"/>
+        </w:rPr>
+      </w:pPr>
+    </w:p>
+    <w:p>
+      <w:pPr>
+        <w:pStyle w:val="Corpodetexto"/>
+        <w:rPr>
+          <w:lang w:val="pt-BR"/>
+        </w:rPr>
+      </w:pPr>
     </w:p>
     <w:p>
       <w:pPr>
@@ -3363,26 +3262,7 @@
     <w:p>
       <w:pPr>
         <w:pStyle w:val="InfoBlue"/>
-        <w:jc w:val="both"/>
-        <w:rPr>
-          <w:sz w:val="24"/>
-          <w:szCs w:val="24"/>
-        </w:rPr>
-      </w:pPr>
-    </w:p>
-    <w:p>
-      <w:pPr>
-        <w:pStyle w:val="InfoBlue"/>
-        <w:jc w:val="both"/>
-        <w:rPr>
-          <w:sz w:val="24"/>
-          <w:szCs w:val="24"/>
-        </w:rPr>
-      </w:pPr>
-    </w:p>
-    <w:p>
-      <w:pPr>
-        <w:pStyle w:val="InfoBlue"/>
+        <w:ind w:left="0"/>
         <w:jc w:val="both"/>
         <w:rPr>
           <w:sz w:val="24"/>
@@ -3405,25 +3285,7 @@
           <w:lang w:val="pt-BR"/>
         </w:rPr>
         <w:lastRenderedPageBreak/>
-        <w:t xml:space="preserve">Figura </w:t>
-      </w:r>
-      <w:r>
-        <w:rPr>
-          <w:lang w:val="pt-BR"/>
-        </w:rPr>
-        <w:t>2:</w:t>
-      </w:r>
-      <w:r>
-        <w:rPr>
-          <w:lang w:val="pt-BR"/>
-        </w:rPr>
-        <w:t xml:space="preserve"> </w:t>
-      </w:r>
-      <w:r>
-        <w:rPr>
-          <w:lang w:val="pt-BR"/>
-        </w:rPr>
-        <w:t>View de clientes.</w:t>
+        <w:t>Figura 2: View de clientes.</w:t>
       </w:r>
     </w:p>
     <w:p>
@@ -3659,25 +3521,7 @@
           <w:lang w:val="pt-BR"/>
         </w:rPr>
         <w:lastRenderedPageBreak/>
-        <w:t xml:space="preserve">Figura </w:t>
-      </w:r>
-      <w:r>
-        <w:rPr>
-          <w:lang w:val="pt-BR"/>
-        </w:rPr>
-        <w:t>3</w:t>
-      </w:r>
-      <w:r>
-        <w:rPr>
-          <w:lang w:val="pt-BR"/>
-        </w:rPr>
-        <w:t xml:space="preserve">: View de </w:t>
-      </w:r>
-      <w:r>
-        <w:rPr>
-          <w:lang w:val="pt-BR"/>
-        </w:rPr>
-        <w:t>preço de venda.</w:t>
+        <w:t>Figura 3: View de preço de venda.</w:t>
       </w:r>
     </w:p>
     <w:p>
@@ -3946,31 +3790,7 @@
           <w:lang w:val="pt-BR"/>
         </w:rPr>
         <w:lastRenderedPageBreak/>
-        <w:t xml:space="preserve">Figura </w:t>
-      </w:r>
-      <w:r>
-        <w:rPr>
-          <w:lang w:val="pt-BR"/>
-        </w:rPr>
-        <w:t>4</w:t>
-      </w:r>
-      <w:r>
-        <w:rPr>
-          <w:lang w:val="pt-BR"/>
-        </w:rPr>
-        <w:t xml:space="preserve">: View de preço de </w:t>
-      </w:r>
-      <w:r>
-        <w:rPr>
-          <w:lang w:val="pt-BR"/>
-        </w:rPr>
-        <w:t>produtos</w:t>
-      </w:r>
-      <w:r>
-        <w:rPr>
-          <w:lang w:val="pt-BR"/>
-        </w:rPr>
-        <w:t>.</w:t>
+        <w:t>Figura 4: View de preço de produtos.</w:t>
       </w:r>
     </w:p>
     <w:p>
@@ -4232,25 +4052,7 @@
         <w:rPr>
           <w:lang w:val="pt-BR"/>
         </w:rPr>
-        <w:t xml:space="preserve">Figura </w:t>
-      </w:r>
-      <w:r>
-        <w:rPr>
-          <w:lang w:val="pt-BR"/>
-        </w:rPr>
-        <w:t>5</w:t>
-      </w:r>
-      <w:r>
-        <w:rPr>
-          <w:lang w:val="pt-BR"/>
-        </w:rPr>
-        <w:t xml:space="preserve">: </w:t>
-      </w:r>
-      <w:r>
-        <w:rPr>
-          <w:lang w:val="pt-BR"/>
-        </w:rPr>
-        <w:t>Tipos de exceções tratadas.</w:t>
+        <w:t>Figura 5: Tipos de exceções tratadas.</w:t>
       </w:r>
     </w:p>
     <w:p>
@@ -4338,17 +4140,6 @@
         </w:rPr>
         <w:t>Fonte: Autoria própria.</w:t>
       </w:r>
-    </w:p>
-    <w:p>
-      <w:pPr>
-        <w:pStyle w:val="Corpodetexto"/>
-        <w:jc w:val="both"/>
-        <w:rPr>
-          <w:sz w:val="24"/>
-          <w:szCs w:val="24"/>
-          <w:lang w:val="pt-BR"/>
-        </w:rPr>
-      </w:pPr>
     </w:p>
     <w:p>
       <w:pPr>
@@ -4579,27 +4370,14 @@
             </w:rPr>
             <w:t xml:space="preserve"> </w:t>
           </w:r>
-          <w:r>
-            <w:fldChar w:fldCharType="begin"/>
-          </w:r>
-          <w:r>
-            <w:instrText xml:space="preserve"> NUMPAGES  \* MERGEFORMAT </w:instrText>
-          </w:r>
-          <w:r>
-            <w:fldChar w:fldCharType="separate"/>
-          </w:r>
-          <w:r>
-            <w:rPr>
-              <w:rStyle w:val="Nmerodepgina"/>
-            </w:rPr>
-            <w:t>12</w:t>
-          </w:r>
-          <w:r>
-            <w:rPr>
-              <w:rStyle w:val="Nmerodepgina"/>
-            </w:rPr>
-            <w:fldChar w:fldCharType="end"/>
-          </w:r>
+          <w:fldSimple w:instr=" NUMPAGES  \* MERGEFORMAT ">
+            <w:r>
+              <w:rPr>
+                <w:rStyle w:val="Nmerodepgina"/>
+              </w:rPr>
+              <w:t>12</w:t>
+            </w:r>
+          </w:fldSimple>
         </w:p>
       </w:tc>
     </w:tr>
@@ -6450,7 +6228,6 @@
     <w:name w:val="Normal (Web)"/>
     <w:basedOn w:val="Normal"/>
     <w:uiPriority w:val="99"/>
-    <w:semiHidden/>
     <w:unhideWhenUsed/>
     <w:qFormat/>
     <w:pPr>

</xml_diff>

<commit_message>
docs: Documento de Arquitetura atualizado.
</commit_message>
<xml_diff>
--- a/AnaliseProjeto/Documento de Arquitetura.docx
+++ b/AnaliseProjeto/Documento de Arquitetura.docx
@@ -3119,35 +3119,7 @@
           <w:sz w:val="24"/>
           <w:szCs w:val="24"/>
         </w:rPr>
-        <w:t xml:space="preserve">Inserção do cabeçalho do pedido &gt; </w:t>
-      </w:r>
-      <w:r>
-        <w:rPr>
-          <w:sz w:val="24"/>
-          <w:szCs w:val="24"/>
-        </w:rPr>
-        <w:t xml:space="preserve">Inserção do </w:t>
-      </w:r>
-      <w:r>
-        <w:rPr>
-          <w:sz w:val="24"/>
-          <w:szCs w:val="24"/>
-        </w:rPr>
-        <w:t xml:space="preserve">corpo </w:t>
-      </w:r>
-      <w:r>
-        <w:rPr>
-          <w:sz w:val="24"/>
-          <w:szCs w:val="24"/>
-        </w:rPr>
-        <w:t>do pedido</w:t>
-      </w:r>
-      <w:r>
-        <w:rPr>
-          <w:sz w:val="24"/>
-          <w:szCs w:val="24"/>
-        </w:rPr>
-        <w:t xml:space="preserve"> &gt; Atualização da coluna importado para ‘9’ onde acaba indicando ao PostgreSQL </w:t>
+        <w:t xml:space="preserve">Inserção do cabeçalho do pedido &gt; Inserção do corpo do pedido &gt; Atualização da coluna importado para ‘9’ onde acaba indicando ao PostgreSQL </w:t>
       </w:r>
       <w:r>
         <w:rPr>
@@ -3533,10 +3505,10 @@
           <w:noProof/>
         </w:rPr>
         <w:drawing>
-          <wp:inline distT="0" distB="0" distL="0" distR="0" wp14:anchorId="54F16571" wp14:editId="41705716">
-            <wp:extent cx="5943600" cy="4965065"/>
-            <wp:effectExtent l="0" t="0" r="0" b="6985"/>
-            <wp:docPr id="3" name="Imagem 3"/>
+          <wp:inline distT="0" distB="0" distL="0" distR="0" wp14:anchorId="438C5D9C" wp14:editId="36A4498D">
+            <wp:extent cx="5943600" cy="5191760"/>
+            <wp:effectExtent l="0" t="0" r="0" b="8890"/>
+            <wp:docPr id="5" name="Imagem 5"/>
             <wp:cNvGraphicFramePr>
               <a:graphicFrameLocks xmlns:a="http://schemas.openxmlformats.org/drawingml/2006/main" noChangeAspect="1"/>
             </wp:cNvGraphicFramePr>
@@ -3544,7 +3516,7 @@
               <a:graphicData uri="http://schemas.openxmlformats.org/drawingml/2006/picture">
                 <pic:pic xmlns:pic="http://schemas.openxmlformats.org/drawingml/2006/picture">
                   <pic:nvPicPr>
-                    <pic:cNvPr id="0" name="Picture 3"/>
+                    <pic:cNvPr id="0" name="Picture 1"/>
                     <pic:cNvPicPr>
                       <a:picLocks noChangeAspect="1" noChangeArrowheads="1"/>
                     </pic:cNvPicPr>
@@ -3565,7 +3537,7 @@
                   <pic:spPr bwMode="auto">
                     <a:xfrm>
                       <a:off x="0" y="0"/>
-                      <a:ext cx="5943600" cy="4965065"/>
+                      <a:ext cx="5943600" cy="5191760"/>
                     </a:xfrm>
                     <a:prstGeom prst="rect">
                       <a:avLst/>
@@ -3789,8 +3761,19 @@
         <w:rPr>
           <w:lang w:val="pt-BR"/>
         </w:rPr>
-        <w:lastRenderedPageBreak/>
-        <w:t>Figura 4: View de preço de produtos.</w:t>
+        <w:t>Figura 4: View</w:t>
+      </w:r>
+      <w:r>
+        <w:rPr>
+          <w:lang w:val="pt-BR"/>
+        </w:rPr>
+        <w:t xml:space="preserve"> </w:t>
+      </w:r>
+      <w:r>
+        <w:rPr>
+          <w:lang w:val="pt-BR"/>
+        </w:rPr>
+        <w:t>de produtos.</w:t>
       </w:r>
     </w:p>
     <w:p>
@@ -3802,10 +3785,10 @@
           <w:noProof/>
         </w:rPr>
         <w:drawing>
-          <wp:inline distT="0" distB="0" distL="0" distR="0" wp14:anchorId="59C0E622" wp14:editId="07264242">
-            <wp:extent cx="5943600" cy="5621020"/>
-            <wp:effectExtent l="0" t="0" r="0" b="0"/>
-            <wp:docPr id="4" name="Imagem 4"/>
+          <wp:inline distT="0" distB="0" distL="0" distR="0" wp14:anchorId="5CEFC647" wp14:editId="3F29FF7E">
+            <wp:extent cx="5943600" cy="5842000"/>
+            <wp:effectExtent l="0" t="0" r="0" b="6350"/>
+            <wp:docPr id="7" name="Imagem 7"/>
             <wp:cNvGraphicFramePr>
               <a:graphicFrameLocks xmlns:a="http://schemas.openxmlformats.org/drawingml/2006/main" noChangeAspect="1"/>
             </wp:cNvGraphicFramePr>
@@ -3813,7 +3796,7 @@
               <a:graphicData uri="http://schemas.openxmlformats.org/drawingml/2006/picture">
                 <pic:pic xmlns:pic="http://schemas.openxmlformats.org/drawingml/2006/picture">
                   <pic:nvPicPr>
-                    <pic:cNvPr id="0" name="Picture 5"/>
+                    <pic:cNvPr id="0" name="Picture 3"/>
                     <pic:cNvPicPr>
                       <a:picLocks noChangeAspect="1" noChangeArrowheads="1"/>
                     </pic:cNvPicPr>
@@ -3834,7 +3817,7 @@
                   <pic:spPr bwMode="auto">
                     <a:xfrm>
                       <a:off x="0" y="0"/>
-                      <a:ext cx="5943600" cy="5621020"/>
+                      <a:ext cx="5943600" cy="5842000"/>
                     </a:xfrm>
                     <a:prstGeom prst="rect">
                       <a:avLst/>
@@ -3957,7 +3940,6 @@
           <w:rFonts w:ascii="Times New Roman" w:hAnsi="Times New Roman"/>
           <w:lang w:val="pt-BR"/>
         </w:rPr>
-        <w:lastRenderedPageBreak/>
         <w:t>Tamanho e Desempenho</w:t>
       </w:r>
       <w:bookmarkEnd w:id="33"/>
@@ -4052,7 +4034,19 @@
         <w:rPr>
           <w:lang w:val="pt-BR"/>
         </w:rPr>
-        <w:t>Figura 5: Tipos de exceções tratadas.</w:t>
+        <w:t>Figura 5: Tipos de exceções</w:t>
+      </w:r>
+      <w:r>
+        <w:rPr>
+          <w:lang w:val="pt-BR"/>
+        </w:rPr>
+        <w:t xml:space="preserve"> conhecidas</w:t>
+      </w:r>
+      <w:r>
+        <w:rPr>
+          <w:lang w:val="pt-BR"/>
+        </w:rPr>
+        <w:t>.</w:t>
       </w:r>
     </w:p>
     <w:p>
@@ -4140,16 +4134,6 @@
         </w:rPr>
         <w:t>Fonte: Autoria própria.</w:t>
       </w:r>
-    </w:p>
-    <w:p>
-      <w:pPr>
-        <w:jc w:val="both"/>
-        <w:rPr>
-          <w:sz w:val="24"/>
-          <w:szCs w:val="24"/>
-          <w:lang w:val="pt-BR"/>
-        </w:rPr>
-      </w:pPr>
     </w:p>
     <w:sectPr>
       <w:headerReference w:type="default" r:id="rId19"/>
@@ -4370,14 +4354,27 @@
             </w:rPr>
             <w:t xml:space="preserve"> </w:t>
           </w:r>
-          <w:fldSimple w:instr=" NUMPAGES  \* MERGEFORMAT ">
-            <w:r>
-              <w:rPr>
-                <w:rStyle w:val="Nmerodepgina"/>
-              </w:rPr>
-              <w:t>12</w:t>
-            </w:r>
-          </w:fldSimple>
+          <w:r>
+            <w:fldChar w:fldCharType="begin"/>
+          </w:r>
+          <w:r>
+            <w:instrText xml:space="preserve"> NUMPAGES  \* MERGEFORMAT </w:instrText>
+          </w:r>
+          <w:r>
+            <w:fldChar w:fldCharType="separate"/>
+          </w:r>
+          <w:r>
+            <w:rPr>
+              <w:rStyle w:val="Nmerodepgina"/>
+            </w:rPr>
+            <w:t>12</w:t>
+          </w:r>
+          <w:r>
+            <w:rPr>
+              <w:rStyle w:val="Nmerodepgina"/>
+            </w:rPr>
+            <w:fldChar w:fldCharType="end"/>
+          </w:r>
         </w:p>
       </w:tc>
     </w:tr>

</xml_diff>